<commit_message>
otvet na 3 vopros tatjani
</commit_message>
<xml_diff>
--- a/логические вопросы-otvet.docx
+++ b/логические вопросы-otvet.docx
@@ -196,8 +196,6 @@
         </w:rPr>
         <w:t>zestov</w:t>
       </w:r>
-      <w:bookmarkStart w:id="0" w:name="_GoBack"/>
-      <w:bookmarkEnd w:id="0"/>
     </w:p>
     <w:p>
       <w:pPr>
@@ -206,6 +204,9 @@
           <w:ilvl w:val="0"/>
           <w:numId w:val="1"/>
         </w:numPr>
+        <w:rPr>
+          <w:rStyle w:val="apple-converted-space"/>
+        </w:rPr>
       </w:pPr>
       <w:proofErr w:type="spellStart"/>
       <w:r>
@@ -311,6 +312,21 @@
         </w:rPr>
         <w:t> </w:t>
       </w:r>
+    </w:p>
+    <w:p>
+      <w:pPr>
+        <w:pStyle w:val="ListParagraph"/>
+      </w:pPr>
+      <w:r>
+        <w:rPr>
+          <w:rStyle w:val="apple-converted-space"/>
+          <w:rFonts w:ascii="Arial" w:hAnsi="Arial" w:cs="Arial"/>
+          <w:color w:val="000000"/>
+        </w:rPr>
+        <w:t>Po lestnice</w:t>
+      </w:r>
+      <w:bookmarkStart w:id="0" w:name="_GoBack"/>
+      <w:bookmarkEnd w:id="0"/>
     </w:p>
     <w:sectPr>
       <w:pgSz w:w="11906" w:h="16838"/>

</xml_diff>